<commit_message>
Execution Stage , forwarding and extend block , new assembler without case sensitive , and new instructions foramt
</commit_message>
<xml_diff>
--- a/Arch_phase1Finalc.docx
+++ b/Arch_phase1Finalc.docx
@@ -611,73 +611,73 @@
                 <w:sz w:val="28"/>
                 <w:shd w:fill="auto" w:val="clear"/>
               </w:rPr>
+              <w:t xml:space="preserve">Rdst</w:t>
+            </w:r>
+          </w:p>
+          <w:p>
+            <w:pPr>
+              <w:spacing w:before="0" w:after="160" w:line="259"/>
+              <w:ind w:right="0" w:left="0" w:firstLine="0"/>
+              <w:jc w:val="left"/>
+              <w:rPr>
+                <w:color w:val="auto"/>
+                <w:spacing w:val="0"/>
+                <w:position w:val="0"/>
+              </w:rPr>
+            </w:pPr>
+            <w:r>
+              <w:rPr>
+                <w:rFonts w:ascii="Calibri" w:hAnsi="Calibri" w:cs="Calibri" w:eastAsia="Calibri"/>
+                <w:color w:val="auto"/>
+                <w:spacing w:val="0"/>
+                <w:position w:val="0"/>
+                <w:sz w:val="28"/>
+                <w:shd w:fill="auto" w:val="clear"/>
+              </w:rPr>
+              <w:t xml:space="preserve">3 bits </w:t>
+            </w:r>
+          </w:p>
+        </w:tc>
+        <w:tc>
+          <w:tcPr>
+            <w:tcW w:w="2075" w:type="dxa"/>
+            <w:tcBorders>
+              <w:top w:val="single" w:color="000000" w:sz="8"/>
+              <w:left w:val="single" w:color="000000" w:sz="8"/>
+              <w:bottom w:val="single" w:color="000000" w:sz="8"/>
+              <w:right w:val="single" w:color="000000" w:sz="8"/>
+            </w:tcBorders>
+            <w:shd w:color="000000" w:fill="auto" w:val="clear"/>
+            <w:tcMar>
+              <w:left w:w="94" w:type="dxa"/>
+              <w:right w:w="94" w:type="dxa"/>
+            </w:tcMar>
+            <w:vAlign w:val="top"/>
+          </w:tcPr>
+          <w:p>
+            <w:pPr>
+              <w:spacing w:before="0" w:after="160" w:line="259"/>
+              <w:ind w:right="0" w:left="0" w:firstLine="0"/>
+              <w:jc w:val="left"/>
+              <w:rPr>
+                <w:rFonts w:ascii="Times New Roman" w:hAnsi="Times New Roman" w:cs="Times New Roman" w:eastAsia="Times New Roman"/>
+                <w:color w:val="auto"/>
+                <w:spacing w:val="0"/>
+                <w:position w:val="0"/>
+                <w:sz w:val="24"/>
+                <w:shd w:fill="auto" w:val="clear"/>
+              </w:rPr>
+            </w:pPr>
+            <w:r>
+              <w:rPr>
+                <w:rFonts w:ascii="Calibri" w:hAnsi="Calibri" w:cs="Calibri" w:eastAsia="Calibri"/>
+                <w:color w:val="auto"/>
+                <w:spacing w:val="0"/>
+                <w:position w:val="0"/>
+                <w:sz w:val="28"/>
+                <w:shd w:fill="auto" w:val="clear"/>
+              </w:rPr>
               <w:t xml:space="preserve">000</w:t>
-            </w:r>
-          </w:p>
-          <w:p>
-            <w:pPr>
-              <w:spacing w:before="0" w:after="160" w:line="259"/>
-              <w:ind w:right="0" w:left="0" w:firstLine="0"/>
-              <w:jc w:val="left"/>
-              <w:rPr>
-                <w:color w:val="auto"/>
-                <w:spacing w:val="0"/>
-                <w:position w:val="0"/>
-              </w:rPr>
-            </w:pPr>
-            <w:r>
-              <w:rPr>
-                <w:rFonts w:ascii="Calibri" w:hAnsi="Calibri" w:cs="Calibri" w:eastAsia="Calibri"/>
-                <w:color w:val="auto"/>
-                <w:spacing w:val="0"/>
-                <w:position w:val="0"/>
-                <w:sz w:val="28"/>
-                <w:shd w:fill="auto" w:val="clear"/>
-              </w:rPr>
-              <w:t xml:space="preserve">3 bits </w:t>
-            </w:r>
-          </w:p>
-        </w:tc>
-        <w:tc>
-          <w:tcPr>
-            <w:tcW w:w="2075" w:type="dxa"/>
-            <w:tcBorders>
-              <w:top w:val="single" w:color="000000" w:sz="8"/>
-              <w:left w:val="single" w:color="000000" w:sz="8"/>
-              <w:bottom w:val="single" w:color="000000" w:sz="8"/>
-              <w:right w:val="single" w:color="000000" w:sz="8"/>
-            </w:tcBorders>
-            <w:shd w:color="000000" w:fill="auto" w:val="clear"/>
-            <w:tcMar>
-              <w:left w:w="94" w:type="dxa"/>
-              <w:right w:w="94" w:type="dxa"/>
-            </w:tcMar>
-            <w:vAlign w:val="top"/>
-          </w:tcPr>
-          <w:p>
-            <w:pPr>
-              <w:spacing w:before="0" w:after="160" w:line="259"/>
-              <w:ind w:right="0" w:left="0" w:firstLine="0"/>
-              <w:jc w:val="left"/>
-              <w:rPr>
-                <w:rFonts w:ascii="Times New Roman" w:hAnsi="Times New Roman" w:cs="Times New Roman" w:eastAsia="Times New Roman"/>
-                <w:color w:val="auto"/>
-                <w:spacing w:val="0"/>
-                <w:position w:val="0"/>
-                <w:sz w:val="24"/>
-                <w:shd w:fill="auto" w:val="clear"/>
-              </w:rPr>
-            </w:pPr>
-            <w:r>
-              <w:rPr>
-                <w:rFonts w:ascii="Calibri" w:hAnsi="Calibri" w:cs="Calibri" w:eastAsia="Calibri"/>
-                <w:color w:val="auto"/>
-                <w:spacing w:val="0"/>
-                <w:position w:val="0"/>
-                <w:sz w:val="28"/>
-                <w:shd w:fill="auto" w:val="clear"/>
-              </w:rPr>
-              <w:t xml:space="preserve">Rdst </w:t>
             </w:r>
           </w:p>
           <w:p>
@@ -1832,6 +1832,72 @@
                 <w:sz w:val="28"/>
                 <w:shd w:fill="auto" w:val="clear"/>
               </w:rPr>
+              <w:t xml:space="preserve">Rsrc</w:t>
+            </w:r>
+          </w:p>
+          <w:p>
+            <w:pPr>
+              <w:spacing w:before="0" w:after="160" w:line="259"/>
+              <w:ind w:right="0" w:left="0" w:firstLine="0"/>
+              <w:jc w:val="left"/>
+              <w:rPr>
+                <w:color w:val="auto"/>
+                <w:spacing w:val="0"/>
+                <w:position w:val="0"/>
+              </w:rPr>
+            </w:pPr>
+            <w:r>
+              <w:rPr>
+                <w:rFonts w:ascii="Calibri" w:hAnsi="Calibri" w:cs="Calibri" w:eastAsia="Calibri"/>
+                <w:color w:val="auto"/>
+                <w:spacing w:val="0"/>
+                <w:position w:val="0"/>
+                <w:sz w:val="28"/>
+                <w:shd w:fill="auto" w:val="clear"/>
+              </w:rPr>
+              <w:t xml:space="preserve">3 bits</w:t>
+            </w:r>
+          </w:p>
+        </w:tc>
+        <w:tc>
+          <w:tcPr>
+            <w:tcW w:w="1754" w:type="dxa"/>
+            <w:tcBorders>
+              <w:top w:val="single" w:color="000000" w:sz="8"/>
+              <w:left w:val="single" w:color="000000" w:sz="8"/>
+              <w:bottom w:val="single" w:color="000000" w:sz="8"/>
+              <w:right w:val="single" w:color="000000" w:sz="8"/>
+            </w:tcBorders>
+            <w:shd w:color="000000" w:fill="auto" w:val="clear"/>
+            <w:tcMar>
+              <w:left w:w="94" w:type="dxa"/>
+              <w:right w:w="94" w:type="dxa"/>
+            </w:tcMar>
+            <w:vAlign w:val="top"/>
+          </w:tcPr>
+          <w:p>
+            <w:pPr>
+              <w:spacing w:before="0" w:after="160" w:line="259"/>
+              <w:ind w:right="0" w:left="0" w:firstLine="0"/>
+              <w:jc w:val="left"/>
+              <w:rPr>
+                <w:rFonts w:ascii="Times New Roman" w:hAnsi="Times New Roman" w:cs="Times New Roman" w:eastAsia="Times New Roman"/>
+                <w:color w:val="auto"/>
+                <w:spacing w:val="0"/>
+                <w:position w:val="0"/>
+                <w:sz w:val="24"/>
+                <w:shd w:fill="auto" w:val="clear"/>
+              </w:rPr>
+            </w:pPr>
+            <w:r>
+              <w:rPr>
+                <w:rFonts w:ascii="Calibri" w:hAnsi="Calibri" w:cs="Calibri" w:eastAsia="Calibri"/>
+                <w:color w:val="auto"/>
+                <w:spacing w:val="0"/>
+                <w:position w:val="0"/>
+                <w:sz w:val="28"/>
+                <w:shd w:fill="auto" w:val="clear"/>
+              </w:rPr>
               <w:t xml:space="preserve">000</w:t>
             </w:r>
           </w:p>
@@ -1855,72 +1921,6 @@
                 <w:sz w:val="28"/>
                 <w:shd w:fill="auto" w:val="clear"/>
               </w:rPr>
-              <w:t xml:space="preserve">3 bits</w:t>
-            </w:r>
-          </w:p>
-        </w:tc>
-        <w:tc>
-          <w:tcPr>
-            <w:tcW w:w="1754" w:type="dxa"/>
-            <w:tcBorders>
-              <w:top w:val="single" w:color="000000" w:sz="8"/>
-              <w:left w:val="single" w:color="000000" w:sz="8"/>
-              <w:bottom w:val="single" w:color="000000" w:sz="8"/>
-              <w:right w:val="single" w:color="000000" w:sz="8"/>
-            </w:tcBorders>
-            <w:shd w:color="000000" w:fill="auto" w:val="clear"/>
-            <w:tcMar>
-              <w:left w:w="94" w:type="dxa"/>
-              <w:right w:w="94" w:type="dxa"/>
-            </w:tcMar>
-            <w:vAlign w:val="top"/>
-          </w:tcPr>
-          <w:p>
-            <w:pPr>
-              <w:spacing w:before="0" w:after="160" w:line="259"/>
-              <w:ind w:right="0" w:left="0" w:firstLine="0"/>
-              <w:jc w:val="left"/>
-              <w:rPr>
-                <w:rFonts w:ascii="Times New Roman" w:hAnsi="Times New Roman" w:cs="Times New Roman" w:eastAsia="Times New Roman"/>
-                <w:color w:val="auto"/>
-                <w:spacing w:val="0"/>
-                <w:position w:val="0"/>
-                <w:sz w:val="24"/>
-                <w:shd w:fill="auto" w:val="clear"/>
-              </w:rPr>
-            </w:pPr>
-            <w:r>
-              <w:rPr>
-                <w:rFonts w:ascii="Calibri" w:hAnsi="Calibri" w:cs="Calibri" w:eastAsia="Calibri"/>
-                <w:color w:val="auto"/>
-                <w:spacing w:val="0"/>
-                <w:position w:val="0"/>
-                <w:sz w:val="28"/>
-                <w:shd w:fill="auto" w:val="clear"/>
-              </w:rPr>
-              <w:t xml:space="preserve">Rscr</w:t>
-            </w:r>
-          </w:p>
-          <w:p>
-            <w:pPr>
-              <w:spacing w:before="0" w:after="160" w:line="259"/>
-              <w:ind w:right="0" w:left="0" w:firstLine="0"/>
-              <w:jc w:val="left"/>
-              <w:rPr>
-                <w:color w:val="auto"/>
-                <w:spacing w:val="0"/>
-                <w:position w:val="0"/>
-              </w:rPr>
-            </w:pPr>
-            <w:r>
-              <w:rPr>
-                <w:rFonts w:ascii="Calibri" w:hAnsi="Calibri" w:cs="Calibri" w:eastAsia="Calibri"/>
-                <w:color w:val="auto"/>
-                <w:spacing w:val="0"/>
-                <w:position w:val="0"/>
-                <w:sz w:val="28"/>
-                <w:shd w:fill="auto" w:val="clear"/>
-              </w:rPr>
               <w:t xml:space="preserve">3bits </w:t>
             </w:r>
           </w:p>
@@ -1964,31 +1964,31 @@
                 <w:sz w:val="28"/>
                 <w:shd w:fill="auto" w:val="clear"/>
               </w:rPr>
-              <w:t xml:space="preserve">0</w:t>
-            </w:r>
-          </w:p>
-          <w:p>
-            <w:pPr>
-              <w:spacing w:before="0" w:after="160" w:line="259"/>
-              <w:ind w:right="0" w:left="0" w:firstLine="0"/>
-              <w:jc w:val="left"/>
-              <w:rPr>
-                <w:rFonts w:ascii="Calibri" w:hAnsi="Calibri" w:cs="Calibri" w:eastAsia="Calibri"/>
-                <w:color w:val="auto"/>
-                <w:spacing w:val="0"/>
-                <w:position w:val="0"/>
-              </w:rPr>
-            </w:pPr>
-            <w:r>
-              <w:rPr>
-                <w:rFonts w:ascii="Calibri" w:hAnsi="Calibri" w:cs="Calibri" w:eastAsia="Calibri"/>
-                <w:color w:val="auto"/>
-                <w:spacing w:val="0"/>
-                <w:position w:val="0"/>
-                <w:sz w:val="28"/>
-                <w:shd w:fill="auto" w:val="clear"/>
-              </w:rPr>
-              <w:t xml:space="preserve">1 bits </w:t>
+              <w:t xml:space="preserve">0000</w:t>
+            </w:r>
+          </w:p>
+          <w:p>
+            <w:pPr>
+              <w:spacing w:before="0" w:after="160" w:line="259"/>
+              <w:ind w:right="0" w:left="0" w:firstLine="0"/>
+              <w:jc w:val="left"/>
+              <w:rPr>
+                <w:rFonts w:ascii="Calibri" w:hAnsi="Calibri" w:cs="Calibri" w:eastAsia="Calibri"/>
+                <w:color w:val="auto"/>
+                <w:spacing w:val="0"/>
+                <w:position w:val="0"/>
+              </w:rPr>
+            </w:pPr>
+            <w:r>
+              <w:rPr>
+                <w:rFonts w:ascii="Calibri" w:hAnsi="Calibri" w:cs="Calibri" w:eastAsia="Calibri"/>
+                <w:color w:val="auto"/>
+                <w:spacing w:val="0"/>
+                <w:position w:val="0"/>
+                <w:sz w:val="28"/>
+                <w:shd w:fill="auto" w:val="clear"/>
+              </w:rPr>
+              <w:t xml:space="preserve">4 bits </w:t>
             </w:r>
           </w:p>
         </w:tc>
@@ -2031,31 +2031,31 @@
                 <w:sz w:val="28"/>
                 <w:shd w:fill="auto" w:val="clear"/>
               </w:rPr>
-              <w:t xml:space="preserve">0001</w:t>
-            </w:r>
-          </w:p>
-          <w:p>
-            <w:pPr>
-              <w:spacing w:before="0" w:after="160" w:line="259"/>
-              <w:ind w:right="0" w:left="0" w:firstLine="0"/>
-              <w:jc w:val="left"/>
-              <w:rPr>
-                <w:rFonts w:ascii="Calibri" w:hAnsi="Calibri" w:cs="Calibri" w:eastAsia="Calibri"/>
-                <w:color w:val="auto"/>
-                <w:spacing w:val="0"/>
-                <w:position w:val="0"/>
-              </w:rPr>
-            </w:pPr>
-            <w:r>
-              <w:rPr>
-                <w:rFonts w:ascii="Calibri" w:hAnsi="Calibri" w:cs="Calibri" w:eastAsia="Calibri"/>
-                <w:color w:val="auto"/>
-                <w:spacing w:val="0"/>
-                <w:position w:val="0"/>
-                <w:sz w:val="28"/>
-                <w:shd w:fill="auto" w:val="clear"/>
-              </w:rPr>
-              <w:t xml:space="preserve">4 bit</w:t>
+              <w:t xml:space="preserve">1</w:t>
+            </w:r>
+          </w:p>
+          <w:p>
+            <w:pPr>
+              <w:spacing w:before="0" w:after="160" w:line="259"/>
+              <w:ind w:right="0" w:left="0" w:firstLine="0"/>
+              <w:jc w:val="left"/>
+              <w:rPr>
+                <w:rFonts w:ascii="Calibri" w:hAnsi="Calibri" w:cs="Calibri" w:eastAsia="Calibri"/>
+                <w:color w:val="auto"/>
+                <w:spacing w:val="0"/>
+                <w:position w:val="0"/>
+              </w:rPr>
+            </w:pPr>
+            <w:r>
+              <w:rPr>
+                <w:rFonts w:ascii="Calibri" w:hAnsi="Calibri" w:cs="Calibri" w:eastAsia="Calibri"/>
+                <w:color w:val="auto"/>
+                <w:spacing w:val="0"/>
+                <w:position w:val="0"/>
+                <w:sz w:val="28"/>
+                <w:shd w:fill="auto" w:val="clear"/>
+              </w:rPr>
+              <w:t xml:space="preserve">1 bit 32/16</w:t>
             </w:r>
           </w:p>
         </w:tc>
@@ -2332,74 +2332,74 @@
                 <w:sz w:val="28"/>
                 <w:shd w:fill="auto" w:val="clear"/>
               </w:rPr>
+              <w:t xml:space="preserve">Rdst</w:t>
+            </w:r>
+          </w:p>
+          <w:p>
+            <w:pPr>
+              <w:spacing w:before="0" w:after="160" w:line="259"/>
+              <w:ind w:right="0" w:left="0" w:firstLine="0"/>
+              <w:jc w:val="left"/>
+              <w:rPr>
+                <w:rFonts w:ascii="Calibri" w:hAnsi="Calibri" w:cs="Calibri" w:eastAsia="Calibri"/>
+                <w:color w:val="auto"/>
+                <w:spacing w:val="0"/>
+                <w:position w:val="0"/>
+              </w:rPr>
+            </w:pPr>
+            <w:r>
+              <w:rPr>
+                <w:rFonts w:ascii="Calibri" w:hAnsi="Calibri" w:cs="Calibri" w:eastAsia="Calibri"/>
+                <w:color w:val="auto"/>
+                <w:spacing w:val="0"/>
+                <w:position w:val="0"/>
+                <w:sz w:val="28"/>
+                <w:shd w:fill="auto" w:val="clear"/>
+              </w:rPr>
+              <w:t xml:space="preserve">3 bits</w:t>
+            </w:r>
+          </w:p>
+        </w:tc>
+        <w:tc>
+          <w:tcPr>
+            <w:tcW w:w="2640" w:type="dxa"/>
+            <w:tcBorders>
+              <w:top w:val="single" w:color="000000" w:sz="8"/>
+              <w:left w:val="single" w:color="000000" w:sz="8"/>
+              <w:bottom w:val="single" w:color="000000" w:sz="8"/>
+              <w:right w:val="single" w:color="000000" w:sz="8"/>
+            </w:tcBorders>
+            <w:shd w:color="000000" w:fill="auto" w:val="clear"/>
+            <w:tcMar>
+              <w:left w:w="94" w:type="dxa"/>
+              <w:right w:w="94" w:type="dxa"/>
+            </w:tcMar>
+            <w:vAlign w:val="top"/>
+          </w:tcPr>
+          <w:p>
+            <w:pPr>
+              <w:spacing w:before="0" w:after="160" w:line="259"/>
+              <w:ind w:right="0" w:left="0" w:firstLine="0"/>
+              <w:jc w:val="left"/>
+              <w:rPr>
+                <w:rFonts w:ascii="Times New Roman" w:hAnsi="Times New Roman" w:cs="Times New Roman" w:eastAsia="Times New Roman"/>
+                <w:color w:val="auto"/>
+                <w:spacing w:val="0"/>
+                <w:position w:val="0"/>
+                <w:sz w:val="24"/>
+                <w:shd w:fill="auto" w:val="clear"/>
+              </w:rPr>
+            </w:pPr>
+            <w:r>
+              <w:rPr>
+                <w:rFonts w:ascii="Calibri" w:hAnsi="Calibri" w:cs="Calibri" w:eastAsia="Calibri"/>
+                <w:color w:val="auto"/>
+                <w:spacing w:val="0"/>
+                <w:position w:val="0"/>
+                <w:sz w:val="28"/>
+                <w:shd w:fill="auto" w:val="clear"/>
+              </w:rPr>
               <w:t xml:space="preserve">000</w:t>
-            </w:r>
-          </w:p>
-          <w:p>
-            <w:pPr>
-              <w:spacing w:before="0" w:after="160" w:line="259"/>
-              <w:ind w:right="0" w:left="0" w:firstLine="0"/>
-              <w:jc w:val="left"/>
-              <w:rPr>
-                <w:rFonts w:ascii="Calibri" w:hAnsi="Calibri" w:cs="Calibri" w:eastAsia="Calibri"/>
-                <w:color w:val="auto"/>
-                <w:spacing w:val="0"/>
-                <w:position w:val="0"/>
-              </w:rPr>
-            </w:pPr>
-            <w:r>
-              <w:rPr>
-                <w:rFonts w:ascii="Calibri" w:hAnsi="Calibri" w:cs="Calibri" w:eastAsia="Calibri"/>
-                <w:color w:val="auto"/>
-                <w:spacing w:val="0"/>
-                <w:position w:val="0"/>
-                <w:sz w:val="28"/>
-                <w:shd w:fill="auto" w:val="clear"/>
-              </w:rPr>
-              <w:t xml:space="preserve">3 bits</w:t>
-            </w:r>
-          </w:p>
-        </w:tc>
-        <w:tc>
-          <w:tcPr>
-            <w:tcW w:w="2640" w:type="dxa"/>
-            <w:tcBorders>
-              <w:top w:val="single" w:color="000000" w:sz="8"/>
-              <w:left w:val="single" w:color="000000" w:sz="8"/>
-              <w:bottom w:val="single" w:color="000000" w:sz="8"/>
-              <w:right w:val="single" w:color="000000" w:sz="8"/>
-            </w:tcBorders>
-            <w:shd w:color="000000" w:fill="auto" w:val="clear"/>
-            <w:tcMar>
-              <w:left w:w="94" w:type="dxa"/>
-              <w:right w:w="94" w:type="dxa"/>
-            </w:tcMar>
-            <w:vAlign w:val="top"/>
-          </w:tcPr>
-          <w:p>
-            <w:pPr>
-              <w:spacing w:before="0" w:after="160" w:line="259"/>
-              <w:ind w:right="0" w:left="0" w:firstLine="0"/>
-              <w:jc w:val="left"/>
-              <w:rPr>
-                <w:rFonts w:ascii="Times New Roman" w:hAnsi="Times New Roman" w:cs="Times New Roman" w:eastAsia="Times New Roman"/>
-                <w:color w:val="auto"/>
-                <w:spacing w:val="0"/>
-                <w:position w:val="0"/>
-                <w:sz w:val="24"/>
-                <w:shd w:fill="auto" w:val="clear"/>
-              </w:rPr>
-            </w:pPr>
-            <w:r>
-              <w:rPr>
-                <w:rFonts w:ascii="Calibri" w:hAnsi="Calibri" w:cs="Calibri" w:eastAsia="Calibri"/>
-                <w:color w:val="auto"/>
-                <w:spacing w:val="0"/>
-                <w:position w:val="0"/>
-                <w:sz w:val="28"/>
-                <w:shd w:fill="auto" w:val="clear"/>
-              </w:rPr>
-              <w:t xml:space="preserve">Rdst</w:t>
             </w:r>
           </w:p>
           <w:p>
@@ -2671,7 +2671,7 @@
                 <w:sz w:val="28"/>
                 <w:shd w:fill="auto" w:val="clear"/>
               </w:rPr>
-              <w:t xml:space="preserve">000</w:t>
+              <w:t xml:space="preserve">Rdst</w:t>
             </w:r>
           </w:p>
           <w:p>
@@ -2738,7 +2738,7 @@
                 <w:sz w:val="28"/>
                 <w:shd w:fill="auto" w:val="clear"/>
               </w:rPr>
-              <w:t xml:space="preserve">Rdst</w:t>
+              <w:t xml:space="preserve">000</w:t>
             </w:r>
           </w:p>
           <w:p>
@@ -2804,31 +2804,31 @@
                 <w:sz w:val="28"/>
                 <w:shd w:fill="auto" w:val="clear"/>
               </w:rPr>
-              <w:t xml:space="preserve">0</w:t>
-            </w:r>
-          </w:p>
-          <w:p>
-            <w:pPr>
-              <w:spacing w:before="0" w:after="160" w:line="259"/>
-              <w:ind w:right="0" w:left="0" w:firstLine="0"/>
-              <w:jc w:val="left"/>
-              <w:rPr>
-                <w:rFonts w:ascii="Calibri" w:hAnsi="Calibri" w:cs="Calibri" w:eastAsia="Calibri"/>
-                <w:color w:val="auto"/>
-                <w:spacing w:val="0"/>
-                <w:position w:val="0"/>
-              </w:rPr>
-            </w:pPr>
-            <w:r>
-              <w:rPr>
-                <w:rFonts w:ascii="Calibri" w:hAnsi="Calibri" w:cs="Calibri" w:eastAsia="Calibri"/>
-                <w:color w:val="auto"/>
-                <w:spacing w:val="0"/>
-                <w:position w:val="0"/>
-                <w:sz w:val="28"/>
-                <w:shd w:fill="auto" w:val="clear"/>
-              </w:rPr>
-              <w:t xml:space="preserve">1 bit</w:t>
+              <w:t xml:space="preserve">0000</w:t>
+            </w:r>
+          </w:p>
+          <w:p>
+            <w:pPr>
+              <w:spacing w:before="0" w:after="160" w:line="259"/>
+              <w:ind w:right="0" w:left="0" w:firstLine="0"/>
+              <w:jc w:val="left"/>
+              <w:rPr>
+                <w:rFonts w:ascii="Calibri" w:hAnsi="Calibri" w:cs="Calibri" w:eastAsia="Calibri"/>
+                <w:color w:val="auto"/>
+                <w:spacing w:val="0"/>
+                <w:position w:val="0"/>
+              </w:rPr>
+            </w:pPr>
+            <w:r>
+              <w:rPr>
+                <w:rFonts w:ascii="Calibri" w:hAnsi="Calibri" w:cs="Calibri" w:eastAsia="Calibri"/>
+                <w:color w:val="auto"/>
+                <w:spacing w:val="0"/>
+                <w:position w:val="0"/>
+                <w:sz w:val="28"/>
+                <w:shd w:fill="auto" w:val="clear"/>
+              </w:rPr>
+              <w:t xml:space="preserve">4 bit</w:t>
             </w:r>
           </w:p>
         </w:tc>
@@ -2871,31 +2871,31 @@
                 <w:sz w:val="28"/>
                 <w:shd w:fill="auto" w:val="clear"/>
               </w:rPr>
-              <w:t xml:space="preserve">0001</w:t>
-            </w:r>
-          </w:p>
-          <w:p>
-            <w:pPr>
-              <w:spacing w:before="0" w:after="160" w:line="259"/>
-              <w:ind w:right="0" w:left="0" w:firstLine="0"/>
-              <w:jc w:val="left"/>
-              <w:rPr>
-                <w:rFonts w:ascii="Calibri" w:hAnsi="Calibri" w:cs="Calibri" w:eastAsia="Calibri"/>
-                <w:color w:val="auto"/>
-                <w:spacing w:val="0"/>
-                <w:position w:val="0"/>
-              </w:rPr>
-            </w:pPr>
-            <w:r>
-              <w:rPr>
-                <w:rFonts w:ascii="Calibri" w:hAnsi="Calibri" w:cs="Calibri" w:eastAsia="Calibri"/>
-                <w:color w:val="auto"/>
-                <w:spacing w:val="0"/>
-                <w:position w:val="0"/>
-                <w:sz w:val="28"/>
-                <w:shd w:fill="auto" w:val="clear"/>
-              </w:rPr>
-              <w:t xml:space="preserve">4 bit</w:t>
+              <w:t xml:space="preserve">1</w:t>
+            </w:r>
+          </w:p>
+          <w:p>
+            <w:pPr>
+              <w:spacing w:before="0" w:after="160" w:line="259"/>
+              <w:ind w:right="0" w:left="0" w:firstLine="0"/>
+              <w:jc w:val="left"/>
+              <w:rPr>
+                <w:rFonts w:ascii="Calibri" w:hAnsi="Calibri" w:cs="Calibri" w:eastAsia="Calibri"/>
+                <w:color w:val="auto"/>
+                <w:spacing w:val="0"/>
+                <w:position w:val="0"/>
+              </w:rPr>
+            </w:pPr>
+            <w:r>
+              <w:rPr>
+                <w:rFonts w:ascii="Calibri" w:hAnsi="Calibri" w:cs="Calibri" w:eastAsia="Calibri"/>
+                <w:color w:val="auto"/>
+                <w:spacing w:val="0"/>
+                <w:position w:val="0"/>
+                <w:sz w:val="28"/>
+                <w:shd w:fill="auto" w:val="clear"/>
+              </w:rPr>
+              <w:t xml:space="preserve">1 bit 32/16</w:t>
             </w:r>
           </w:p>
         </w:tc>
@@ -3232,7 +3232,7 @@
                 <w:sz w:val="28"/>
                 <w:shd w:fill="auto" w:val="clear"/>
               </w:rPr>
-              <w:t xml:space="preserve">000</w:t>
+              <w:t xml:space="preserve">Rdst</w:t>
             </w:r>
           </w:p>
           <w:p>
@@ -3299,7 +3299,7 @@
                 <w:sz w:val="28"/>
                 <w:shd w:fill="auto" w:val="clear"/>
               </w:rPr>
-              <w:t xml:space="preserve">Rdst</w:t>
+              <w:t xml:space="preserve">Rsrc</w:t>
             </w:r>
           </w:p>
           <w:p>
@@ -3732,7 +3732,7 @@
                 <w:sz w:val="28"/>
                 <w:shd w:fill="auto" w:val="clear"/>
               </w:rPr>
-              <w:t xml:space="preserve">000</w:t>
+              <w:t xml:space="preserve">Rdst</w:t>
             </w:r>
           </w:p>
           <w:p>
@@ -3798,7 +3798,7 @@
                 <w:sz w:val="28"/>
                 <w:shd w:fill="auto" w:val="clear"/>
               </w:rPr>
-              <w:t xml:space="preserve">Rdst </w:t>
+              <w:t xml:space="preserve">Rsrc</w:t>
             </w:r>
           </w:p>
           <w:p>
@@ -6311,8 +6311,8 @@
         </w:rPr>
       </w:pPr>
       <w:r>
-        <w:object w:dxaOrig="11520" w:dyaOrig="11601">
-          <v:rect xmlns:o="urn:schemas-microsoft-com:office:office" xmlns:v="urn:schemas-microsoft-com:vml" id="rectole0000000000" style="width:576.000000pt;height:580.050000pt" o:preferrelative="t" o:ole="">
+        <w:object w:dxaOrig="11662" w:dyaOrig="11743">
+          <v:rect xmlns:o="urn:schemas-microsoft-com:office:office" xmlns:v="urn:schemas-microsoft-com:vml" id="rectole0000000000" style="width:583.100000pt;height:587.150000pt" o:preferrelative="t" o:ole="">
             <o:lock v:ext="edit"/>
             <v:imagedata xmlns:r="http://schemas.openxmlformats.org/officeDocument/2006/relationships" r:id="docRId1" o:title=""/>
           </v:rect>
@@ -6739,8 +6739,8 @@
         </w:rPr>
       </w:pPr>
       <w:r>
-        <w:object w:dxaOrig="11520" w:dyaOrig="10913">
-          <v:rect xmlns:o="urn:schemas-microsoft-com:office:office" xmlns:v="urn:schemas-microsoft-com:vml" id="rectole0000000001" style="width:576.000000pt;height:545.650000pt" o:preferrelative="t" o:ole="">
+        <w:object w:dxaOrig="11662" w:dyaOrig="11055">
+          <v:rect xmlns:o="urn:schemas-microsoft-com:office:office" xmlns:v="urn:schemas-microsoft-com:vml" id="rectole0000000001" style="width:583.100000pt;height:552.750000pt" o:preferrelative="t" o:ole="">
             <o:lock v:ext="edit"/>
             <v:imagedata xmlns:r="http://schemas.openxmlformats.org/officeDocument/2006/relationships" r:id="docRId3" o:title=""/>
           </v:rect>
@@ -7394,8 +7394,8 @@
         </w:rPr>
       </w:pPr>
       <w:r>
-        <w:object w:dxaOrig="11520" w:dyaOrig="9233">
-          <v:rect xmlns:o="urn:schemas-microsoft-com:office:office" xmlns:v="urn:schemas-microsoft-com:vml" id="rectole0000000002" style="width:576.000000pt;height:461.650000pt" o:preferrelative="t" o:ole="">
+        <w:object w:dxaOrig="11662" w:dyaOrig="9354">
+          <v:rect xmlns:o="urn:schemas-microsoft-com:office:office" xmlns:v="urn:schemas-microsoft-com:vml" id="rectole0000000002" style="width:583.100000pt;height:467.700000pt" o:preferrelative="t" o:ole="">
             <o:lock v:ext="edit"/>
             <v:imagedata xmlns:r="http://schemas.openxmlformats.org/officeDocument/2006/relationships" r:id="docRId5" o:title=""/>
           </v:rect>
@@ -7763,8 +7763,8 @@
         </w:rPr>
       </w:pPr>
       <w:r>
-        <w:object w:dxaOrig="9414" w:dyaOrig="5325">
-          <v:rect xmlns:o="urn:schemas-microsoft-com:office:office" xmlns:v="urn:schemas-microsoft-com:vml" id="rectole0000000003" style="width:470.700000pt;height:266.250000pt" o:preferrelative="t" o:ole="">
+        <w:object w:dxaOrig="9536" w:dyaOrig="5385">
+          <v:rect xmlns:o="urn:schemas-microsoft-com:office:office" xmlns:v="urn:schemas-microsoft-com:vml" id="rectole0000000003" style="width:476.800000pt;height:269.250000pt" o:preferrelative="t" o:ole="">
             <o:lock v:ext="edit"/>
             <v:imagedata xmlns:r="http://schemas.openxmlformats.org/officeDocument/2006/relationships" r:id="docRId7" o:title=""/>
           </v:rect>
@@ -7813,8 +7813,8 @@
         </w:rPr>
       </w:pPr>
       <w:r>
-        <w:object w:dxaOrig="9536" w:dyaOrig="11581">
-          <v:rect xmlns:o="urn:schemas-microsoft-com:office:office" xmlns:v="urn:schemas-microsoft-com:vml" id="rectole0000000004" style="width:476.800000pt;height:579.050000pt" o:preferrelative="t" o:ole="">
+        <w:object w:dxaOrig="9658" w:dyaOrig="11723">
+          <v:rect xmlns:o="urn:schemas-microsoft-com:office:office" xmlns:v="urn:schemas-microsoft-com:vml" id="rectole0000000004" style="width:482.900000pt;height:586.150000pt" o:preferrelative="t" o:ole="">
             <o:lock v:ext="edit"/>
             <v:imagedata xmlns:r="http://schemas.openxmlformats.org/officeDocument/2006/relationships" r:id="docRId9" o:title=""/>
           </v:rect>
@@ -7970,8 +7970,8 @@
         </w:rPr>
       </w:pPr>
       <w:r>
-        <w:object w:dxaOrig="6439" w:dyaOrig="3340">
-          <v:rect xmlns:o="urn:schemas-microsoft-com:office:office" xmlns:v="urn:schemas-microsoft-com:vml" id="rectole0000000005" style="width:321.950000pt;height:167.000000pt" o:preferrelative="t" o:ole="">
+        <w:object w:dxaOrig="6519" w:dyaOrig="3381">
+          <v:rect xmlns:o="urn:schemas-microsoft-com:office:office" xmlns:v="urn:schemas-microsoft-com:vml" id="rectole0000000005" style="width:325.950000pt;height:169.050000pt" o:preferrelative="t" o:ole="">
             <o:lock v:ext="edit"/>
             <v:imagedata xmlns:r="http://schemas.openxmlformats.org/officeDocument/2006/relationships" r:id="docRId11" o:title=""/>
           </v:rect>
@@ -8503,8 +8503,8 @@
         </w:rPr>
       </w:pPr>
       <w:r>
-        <w:object w:dxaOrig="11520" w:dyaOrig="4818">
-          <v:rect xmlns:o="urn:schemas-microsoft-com:office:office" xmlns:v="urn:schemas-microsoft-com:vml" id="rectole0000000006" style="width:576.000000pt;height:240.900000pt" o:preferrelative="t" o:ole="">
+        <w:object w:dxaOrig="8897" w:dyaOrig="3699">
+          <v:rect xmlns:o="urn:schemas-microsoft-com:office:office" xmlns:v="urn:schemas-microsoft-com:vml" id="rectole0000000006" style="width:444.850000pt;height:184.950000pt" o:preferrelative="t" o:ole="">
             <o:lock v:ext="edit"/>
             <v:imagedata xmlns:r="http://schemas.openxmlformats.org/officeDocument/2006/relationships" r:id="docRId13" o:title=""/>
           </v:rect>
@@ -9902,8 +9902,8 @@
         </w:rPr>
       </w:pPr>
       <w:r>
-        <w:object w:dxaOrig="11520" w:dyaOrig="3685">
-          <v:rect xmlns:o="urn:schemas-microsoft-com:office:office" xmlns:v="urn:schemas-microsoft-com:vml" id="rectole0000000007" style="width:576.000000pt;height:184.250000pt" o:preferrelative="t" o:ole="">
+        <w:object w:dxaOrig="11662" w:dyaOrig="3725">
+          <v:rect xmlns:o="urn:schemas-microsoft-com:office:office" xmlns:v="urn:schemas-microsoft-com:vml" id="rectole0000000007" style="width:583.100000pt;height:186.250000pt" o:preferrelative="t" o:ole="">
             <o:lock v:ext="edit"/>
             <v:imagedata xmlns:r="http://schemas.openxmlformats.org/officeDocument/2006/relationships" r:id="docRId15" o:title=""/>
           </v:rect>
@@ -10213,8 +10213,8 @@
         </w:rPr>
       </w:pPr>
       <w:r>
-        <w:object w:dxaOrig="11520" w:dyaOrig="10042">
-          <v:rect xmlns:o="urn:schemas-microsoft-com:office:office" xmlns:v="urn:schemas-microsoft-com:vml" id="rectole0000000008" style="width:576.000000pt;height:502.100000pt" o:preferrelative="t" o:ole="">
+        <w:object w:dxaOrig="10102" w:dyaOrig="8760">
+          <v:rect xmlns:o="urn:schemas-microsoft-com:office:office" xmlns:v="urn:schemas-microsoft-com:vml" id="rectole0000000008" style="width:505.100000pt;height:438.000000pt" o:preferrelative="t" o:ole="">
             <o:lock v:ext="edit"/>
             <v:imagedata xmlns:r="http://schemas.openxmlformats.org/officeDocument/2006/relationships" r:id="docRId17" o:title=""/>
           </v:rect>
@@ -12083,13 +12083,13 @@
         <w:gridCol w:w="795"/>
         <w:gridCol w:w="795"/>
         <w:gridCol w:w="1194"/>
-        <w:gridCol w:w="481"/>
-        <w:gridCol w:w="667"/>
+        <w:gridCol w:w="493"/>
+        <w:gridCol w:w="655"/>
         <w:gridCol w:w="789"/>
         <w:gridCol w:w="829"/>
         <w:gridCol w:w="651"/>
-        <w:gridCol w:w="652"/>
-        <w:gridCol w:w="964"/>
+        <w:gridCol w:w="628"/>
+        <w:gridCol w:w="988"/>
         <w:gridCol w:w="970"/>
       </w:tblGrid>
       <w:tr>
@@ -12449,7 +12449,7 @@
         </w:tc>
         <w:tc>
           <w:tcPr>
-            <w:tcW w:w="481" w:type="dxa"/>
+            <w:tcW w:w="493" w:type="dxa"/>
             <w:tcBorders>
               <w:top w:val="single" w:color="000000" w:sz="8"/>
               <w:left w:val="single" w:color="000000" w:sz="8"/>
@@ -12490,7 +12490,7 @@
         </w:tc>
         <w:tc>
           <w:tcPr>
-            <w:tcW w:w="667" w:type="dxa"/>
+            <w:tcW w:w="655" w:type="dxa"/>
             <w:tcBorders>
               <w:top w:val="single" w:color="000000" w:sz="8"/>
               <w:left w:val="single" w:color="000000" w:sz="8"/>
@@ -12706,7 +12706,7 @@
         </w:tc>
         <w:tc>
           <w:tcPr>
-            <w:tcW w:w="652" w:type="dxa"/>
+            <w:tcW w:w="628" w:type="dxa"/>
             <w:tcBorders>
               <w:top w:val="single" w:color="000000" w:sz="8"/>
               <w:left w:val="single" w:color="000000" w:sz="8"/>
@@ -12747,7 +12747,7 @@
         </w:tc>
         <w:tc>
           <w:tcPr>
-            <w:tcW w:w="964" w:type="dxa"/>
+            <w:tcW w:w="988" w:type="dxa"/>
             <w:tcBorders>
               <w:top w:val="single" w:color="000000" w:sz="8"/>
               <w:left w:val="single" w:color="000000" w:sz="8"/>
@@ -13081,7 +13081,7 @@
         </w:tc>
         <w:tc>
           <w:tcPr>
-            <w:tcW w:w="481" w:type="dxa"/>
+            <w:tcW w:w="493" w:type="dxa"/>
             <w:tcBorders>
               <w:top w:val="single" w:color="000000" w:sz="8"/>
               <w:left w:val="single" w:color="000000" w:sz="8"/>
@@ -13122,7 +13122,7 @@
         </w:tc>
         <w:tc>
           <w:tcPr>
-            <w:tcW w:w="667" w:type="dxa"/>
+            <w:tcW w:w="655" w:type="dxa"/>
             <w:tcBorders>
               <w:top w:val="single" w:color="000000" w:sz="8"/>
               <w:left w:val="single" w:color="000000" w:sz="8"/>
@@ -13286,7 +13286,7 @@
         </w:tc>
         <w:tc>
           <w:tcPr>
-            <w:tcW w:w="652" w:type="dxa"/>
+            <w:tcW w:w="628" w:type="dxa"/>
             <w:tcBorders>
               <w:top w:val="single" w:color="000000" w:sz="8"/>
               <w:left w:val="single" w:color="000000" w:sz="8"/>
@@ -13327,7 +13327,7 @@
         </w:tc>
         <w:tc>
           <w:tcPr>
-            <w:tcW w:w="964" w:type="dxa"/>
+            <w:tcW w:w="988" w:type="dxa"/>
             <w:tcBorders>
               <w:top w:val="single" w:color="000000" w:sz="8"/>
               <w:left w:val="single" w:color="000000" w:sz="8"/>
@@ -13661,7 +13661,7 @@
         </w:tc>
         <w:tc>
           <w:tcPr>
-            <w:tcW w:w="481" w:type="dxa"/>
+            <w:tcW w:w="493" w:type="dxa"/>
             <w:tcBorders>
               <w:top w:val="single" w:color="000000" w:sz="8"/>
               <w:left w:val="single" w:color="000000" w:sz="8"/>
@@ -13702,7 +13702,7 @@
         </w:tc>
         <w:tc>
           <w:tcPr>
-            <w:tcW w:w="667" w:type="dxa"/>
+            <w:tcW w:w="655" w:type="dxa"/>
             <w:tcBorders>
               <w:top w:val="single" w:color="000000" w:sz="8"/>
               <w:left w:val="single" w:color="000000" w:sz="8"/>
@@ -13866,7 +13866,7 @@
         </w:tc>
         <w:tc>
           <w:tcPr>
-            <w:tcW w:w="652" w:type="dxa"/>
+            <w:tcW w:w="628" w:type="dxa"/>
             <w:tcBorders>
               <w:top w:val="single" w:color="000000" w:sz="8"/>
               <w:left w:val="single" w:color="000000" w:sz="8"/>
@@ -13907,7 +13907,7 @@
         </w:tc>
         <w:tc>
           <w:tcPr>
-            <w:tcW w:w="964" w:type="dxa"/>
+            <w:tcW w:w="988" w:type="dxa"/>
             <w:tcBorders>
               <w:top w:val="single" w:color="000000" w:sz="8"/>
               <w:left w:val="single" w:color="000000" w:sz="8"/>
@@ -14241,7 +14241,7 @@
         </w:tc>
         <w:tc>
           <w:tcPr>
-            <w:tcW w:w="481" w:type="dxa"/>
+            <w:tcW w:w="493" w:type="dxa"/>
             <w:tcBorders>
               <w:top w:val="single" w:color="000000" w:sz="8"/>
               <w:left w:val="single" w:color="000000" w:sz="8"/>
@@ -14282,42 +14282,42 @@
         </w:tc>
         <w:tc>
           <w:tcPr>
-            <w:tcW w:w="667" w:type="dxa"/>
-            <w:tcBorders>
-              <w:top w:val="single" w:color="000000" w:sz="8"/>
-              <w:left w:val="single" w:color="000000" w:sz="8"/>
-              <w:bottom w:val="single" w:color="000000" w:sz="8"/>
-              <w:right w:val="single" w:color="000000" w:sz="8"/>
-            </w:tcBorders>
-            <w:shd w:color="000000" w:fill="auto" w:val="clear"/>
-            <w:tcMar>
-              <w:left w:w="94" w:type="dxa"/>
-              <w:right w:w="94" w:type="dxa"/>
-            </w:tcMar>
-            <w:vAlign w:val="top"/>
-          </w:tcPr>
-          <w:p>
-            <w:pPr>
-              <w:spacing w:before="0" w:after="160" w:line="259"/>
-              <w:ind w:right="0" w:left="0" w:firstLine="0"/>
-              <w:jc w:val="left"/>
-              <w:rPr>
-                <w:rFonts w:ascii="Calibri" w:hAnsi="Calibri" w:cs="Calibri" w:eastAsia="Calibri"/>
-                <w:color w:val="auto"/>
-                <w:spacing w:val="0"/>
-                <w:position w:val="0"/>
-              </w:rPr>
-            </w:pPr>
-            <w:r>
-              <w:rPr>
-                <w:rFonts w:ascii="Calibri" w:hAnsi="Calibri" w:cs="Calibri" w:eastAsia="Calibri"/>
-                <w:color w:val="auto"/>
-                <w:spacing w:val="0"/>
-                <w:position w:val="0"/>
-                <w:sz w:val="28"/>
-                <w:shd w:fill="auto" w:val="clear"/>
-              </w:rPr>
-              <w:t xml:space="preserve">A</w:t>
+            <w:tcW w:w="655" w:type="dxa"/>
+            <w:tcBorders>
+              <w:top w:val="single" w:color="000000" w:sz="8"/>
+              <w:left w:val="single" w:color="000000" w:sz="8"/>
+              <w:bottom w:val="single" w:color="000000" w:sz="8"/>
+              <w:right w:val="single" w:color="000000" w:sz="8"/>
+            </w:tcBorders>
+            <w:shd w:color="000000" w:fill="auto" w:val="clear"/>
+            <w:tcMar>
+              <w:left w:w="94" w:type="dxa"/>
+              <w:right w:w="94" w:type="dxa"/>
+            </w:tcMar>
+            <w:vAlign w:val="top"/>
+          </w:tcPr>
+          <w:p>
+            <w:pPr>
+              <w:spacing w:before="0" w:after="160" w:line="259"/>
+              <w:ind w:right="0" w:left="0" w:firstLine="0"/>
+              <w:jc w:val="left"/>
+              <w:rPr>
+                <w:rFonts w:ascii="Calibri" w:hAnsi="Calibri" w:cs="Calibri" w:eastAsia="Calibri"/>
+                <w:color w:val="auto"/>
+                <w:spacing w:val="0"/>
+                <w:position w:val="0"/>
+              </w:rPr>
+            </w:pPr>
+            <w:r>
+              <w:rPr>
+                <w:rFonts w:ascii="Calibri" w:hAnsi="Calibri" w:cs="Calibri" w:eastAsia="Calibri"/>
+                <w:color w:val="auto"/>
+                <w:spacing w:val="0"/>
+                <w:position w:val="0"/>
+                <w:sz w:val="28"/>
+                <w:shd w:fill="auto" w:val="clear"/>
+              </w:rPr>
+              <w:t xml:space="preserve">A+1</w:t>
             </w:r>
           </w:p>
         </w:tc>
@@ -14446,7 +14446,7 @@
         </w:tc>
         <w:tc>
           <w:tcPr>
-            <w:tcW w:w="652" w:type="dxa"/>
+            <w:tcW w:w="628" w:type="dxa"/>
             <w:tcBorders>
               <w:top w:val="single" w:color="000000" w:sz="8"/>
               <w:left w:val="single" w:color="000000" w:sz="8"/>
@@ -14487,7 +14487,7 @@
         </w:tc>
         <w:tc>
           <w:tcPr>
-            <w:tcW w:w="964" w:type="dxa"/>
+            <w:tcW w:w="988" w:type="dxa"/>
             <w:tcBorders>
               <w:top w:val="single" w:color="000000" w:sz="8"/>
               <w:left w:val="single" w:color="000000" w:sz="8"/>
@@ -14821,7 +14821,7 @@
         </w:tc>
         <w:tc>
           <w:tcPr>
-            <w:tcW w:w="481" w:type="dxa"/>
+            <w:tcW w:w="493" w:type="dxa"/>
             <w:tcBorders>
               <w:top w:val="single" w:color="000000" w:sz="8"/>
               <w:left w:val="single" w:color="000000" w:sz="8"/>
@@ -14862,42 +14862,42 @@
         </w:tc>
         <w:tc>
           <w:tcPr>
-            <w:tcW w:w="667" w:type="dxa"/>
-            <w:tcBorders>
-              <w:top w:val="single" w:color="000000" w:sz="8"/>
-              <w:left w:val="single" w:color="000000" w:sz="8"/>
-              <w:bottom w:val="single" w:color="000000" w:sz="8"/>
-              <w:right w:val="single" w:color="000000" w:sz="8"/>
-            </w:tcBorders>
-            <w:shd w:color="000000" w:fill="auto" w:val="clear"/>
-            <w:tcMar>
-              <w:left w:w="94" w:type="dxa"/>
-              <w:right w:w="94" w:type="dxa"/>
-            </w:tcMar>
-            <w:vAlign w:val="top"/>
-          </w:tcPr>
-          <w:p>
-            <w:pPr>
-              <w:spacing w:before="0" w:after="160" w:line="259"/>
-              <w:ind w:right="0" w:left="0" w:firstLine="0"/>
-              <w:jc w:val="left"/>
-              <w:rPr>
-                <w:rFonts w:ascii="Calibri" w:hAnsi="Calibri" w:cs="Calibri" w:eastAsia="Calibri"/>
-                <w:color w:val="auto"/>
-                <w:spacing w:val="0"/>
-                <w:position w:val="0"/>
-              </w:rPr>
-            </w:pPr>
-            <w:r>
-              <w:rPr>
-                <w:rFonts w:ascii="Calibri" w:hAnsi="Calibri" w:cs="Calibri" w:eastAsia="Calibri"/>
-                <w:color w:val="auto"/>
-                <w:spacing w:val="0"/>
-                <w:position w:val="0"/>
-                <w:sz w:val="28"/>
-                <w:shd w:fill="auto" w:val="clear"/>
-              </w:rPr>
-              <w:t xml:space="preserve">A</w:t>
+            <w:tcW w:w="655" w:type="dxa"/>
+            <w:tcBorders>
+              <w:top w:val="single" w:color="000000" w:sz="8"/>
+              <w:left w:val="single" w:color="000000" w:sz="8"/>
+              <w:bottom w:val="single" w:color="000000" w:sz="8"/>
+              <w:right w:val="single" w:color="000000" w:sz="8"/>
+            </w:tcBorders>
+            <w:shd w:color="000000" w:fill="auto" w:val="clear"/>
+            <w:tcMar>
+              <w:left w:w="94" w:type="dxa"/>
+              <w:right w:w="94" w:type="dxa"/>
+            </w:tcMar>
+            <w:vAlign w:val="top"/>
+          </w:tcPr>
+          <w:p>
+            <w:pPr>
+              <w:spacing w:before="0" w:after="160" w:line="259"/>
+              <w:ind w:right="0" w:left="0" w:firstLine="0"/>
+              <w:jc w:val="left"/>
+              <w:rPr>
+                <w:rFonts w:ascii="Calibri" w:hAnsi="Calibri" w:cs="Calibri" w:eastAsia="Calibri"/>
+                <w:color w:val="auto"/>
+                <w:spacing w:val="0"/>
+                <w:position w:val="0"/>
+              </w:rPr>
+            </w:pPr>
+            <w:r>
+              <w:rPr>
+                <w:rFonts w:ascii="Calibri" w:hAnsi="Calibri" w:cs="Calibri" w:eastAsia="Calibri"/>
+                <w:color w:val="auto"/>
+                <w:spacing w:val="0"/>
+                <w:position w:val="0"/>
+                <w:sz w:val="28"/>
+                <w:shd w:fill="auto" w:val="clear"/>
+              </w:rPr>
+              <w:t xml:space="preserve">A-1</w:t>
             </w:r>
           </w:p>
         </w:tc>
@@ -15026,7 +15026,7 @@
         </w:tc>
         <w:tc>
           <w:tcPr>
-            <w:tcW w:w="652" w:type="dxa"/>
+            <w:tcW w:w="628" w:type="dxa"/>
             <w:tcBorders>
               <w:top w:val="single" w:color="000000" w:sz="8"/>
               <w:left w:val="single" w:color="000000" w:sz="8"/>
@@ -15067,7 +15067,7 @@
         </w:tc>
         <w:tc>
           <w:tcPr>
-            <w:tcW w:w="964" w:type="dxa"/>
+            <w:tcW w:w="988" w:type="dxa"/>
             <w:tcBorders>
               <w:top w:val="single" w:color="000000" w:sz="8"/>
               <w:left w:val="single" w:color="000000" w:sz="8"/>
@@ -15401,7 +15401,7 @@
         </w:tc>
         <w:tc>
           <w:tcPr>
-            <w:tcW w:w="481" w:type="dxa"/>
+            <w:tcW w:w="493" w:type="dxa"/>
             <w:tcBorders>
               <w:top w:val="single" w:color="000000" w:sz="8"/>
               <w:left w:val="single" w:color="000000" w:sz="8"/>
@@ -15442,7 +15442,7 @@
         </w:tc>
         <w:tc>
           <w:tcPr>
-            <w:tcW w:w="667" w:type="dxa"/>
+            <w:tcW w:w="655" w:type="dxa"/>
             <w:tcBorders>
               <w:top w:val="single" w:color="000000" w:sz="8"/>
               <w:left w:val="single" w:color="000000" w:sz="8"/>
@@ -15606,7 +15606,7 @@
         </w:tc>
         <w:tc>
           <w:tcPr>
-            <w:tcW w:w="652" w:type="dxa"/>
+            <w:tcW w:w="628" w:type="dxa"/>
             <w:tcBorders>
               <w:top w:val="single" w:color="000000" w:sz="8"/>
               <w:left w:val="single" w:color="000000" w:sz="8"/>
@@ -15647,7 +15647,7 @@
         </w:tc>
         <w:tc>
           <w:tcPr>
-            <w:tcW w:w="964" w:type="dxa"/>
+            <w:tcW w:w="988" w:type="dxa"/>
             <w:tcBorders>
               <w:top w:val="single" w:color="000000" w:sz="8"/>
               <w:left w:val="single" w:color="000000" w:sz="8"/>
@@ -15981,7 +15981,7 @@
         </w:tc>
         <w:tc>
           <w:tcPr>
-            <w:tcW w:w="481" w:type="dxa"/>
+            <w:tcW w:w="493" w:type="dxa"/>
             <w:tcBorders>
               <w:top w:val="single" w:color="000000" w:sz="8"/>
               <w:left w:val="single" w:color="000000" w:sz="8"/>
@@ -16022,7 +16022,7 @@
         </w:tc>
         <w:tc>
           <w:tcPr>
-            <w:tcW w:w="667" w:type="dxa"/>
+            <w:tcW w:w="655" w:type="dxa"/>
             <w:tcBorders>
               <w:top w:val="single" w:color="000000" w:sz="8"/>
               <w:left w:val="single" w:color="000000" w:sz="8"/>
@@ -16186,7 +16186,7 @@
         </w:tc>
         <w:tc>
           <w:tcPr>
-            <w:tcW w:w="652" w:type="dxa"/>
+            <w:tcW w:w="628" w:type="dxa"/>
             <w:tcBorders>
               <w:top w:val="single" w:color="000000" w:sz="8"/>
               <w:left w:val="single" w:color="000000" w:sz="8"/>
@@ -16227,7 +16227,7 @@
         </w:tc>
         <w:tc>
           <w:tcPr>
-            <w:tcW w:w="964" w:type="dxa"/>
+            <w:tcW w:w="988" w:type="dxa"/>
             <w:tcBorders>
               <w:top w:val="single" w:color="000000" w:sz="8"/>
               <w:left w:val="single" w:color="000000" w:sz="8"/>
@@ -17527,7 +17527,7 @@
                 <w:sz w:val="28"/>
                 <w:shd w:fill="auto" w:val="clear"/>
               </w:rPr>
-              <w:t xml:space="preserve">B</w:t>
+              <w:t xml:space="preserve">A</w:t>
             </w:r>
           </w:p>
         </w:tc>
@@ -18605,7 +18605,7 @@
                 <w:sz w:val="28"/>
                 <w:shd w:fill="auto" w:val="clear"/>
               </w:rPr>
-              <w:t xml:space="preserve">B</w:t>
+              <w:t xml:space="preserve">A</w:t>
             </w:r>
           </w:p>
         </w:tc>

</xml_diff>

<commit_message>
first version of system
</commit_message>
<xml_diff>
--- a/Arch_phase1Finalc.docx
+++ b/Arch_phase1Finalc.docx
@@ -6311,8 +6311,8 @@
         </w:rPr>
       </w:pPr>
       <w:r>
-        <w:object w:dxaOrig="11662" w:dyaOrig="11743">
-          <v:rect xmlns:o="urn:schemas-microsoft-com:office:office" xmlns:v="urn:schemas-microsoft-com:vml" id="rectole0000000000" style="width:583.100000pt;height:587.150000pt" o:preferrelative="t" o:ole="">
+        <w:object w:dxaOrig="11804" w:dyaOrig="11885">
+          <v:rect xmlns:o="urn:schemas-microsoft-com:office:office" xmlns:v="urn:schemas-microsoft-com:vml" id="rectole0000000000" style="width:590.200000pt;height:594.250000pt" o:preferrelative="t" o:ole="">
             <o:lock v:ext="edit"/>
             <v:imagedata xmlns:r="http://schemas.openxmlformats.org/officeDocument/2006/relationships" r:id="docRId1" o:title=""/>
           </v:rect>
@@ -6739,8 +6739,8 @@
         </w:rPr>
       </w:pPr>
       <w:r>
-        <w:object w:dxaOrig="11662" w:dyaOrig="11055">
-          <v:rect xmlns:o="urn:schemas-microsoft-com:office:office" xmlns:v="urn:schemas-microsoft-com:vml" id="rectole0000000001" style="width:583.100000pt;height:552.750000pt" o:preferrelative="t" o:ole="">
+        <w:object w:dxaOrig="11804" w:dyaOrig="11196">
+          <v:rect xmlns:o="urn:schemas-microsoft-com:office:office" xmlns:v="urn:schemas-microsoft-com:vml" id="rectole0000000001" style="width:590.200000pt;height:559.800000pt" o:preferrelative="t" o:ole="">
             <o:lock v:ext="edit"/>
             <v:imagedata xmlns:r="http://schemas.openxmlformats.org/officeDocument/2006/relationships" r:id="docRId3" o:title=""/>
           </v:rect>
@@ -6918,7 +6918,7 @@
       <w:pPr>
         <w:numPr>
           <w:ilvl w:val="0"/>
-          <w:numId w:val="133"/>
+          <w:numId w:val="132"/>
         </w:numPr>
         <w:tabs>
           <w:tab w:val="left" w:pos="720" w:leader="none"/>
@@ -7394,8 +7394,8 @@
         </w:rPr>
       </w:pPr>
       <w:r>
-        <w:object w:dxaOrig="11662" w:dyaOrig="9354">
-          <v:rect xmlns:o="urn:schemas-microsoft-com:office:office" xmlns:v="urn:schemas-microsoft-com:vml" id="rectole0000000002" style="width:583.100000pt;height:467.700000pt" o:preferrelative="t" o:ole="">
+        <w:object w:dxaOrig="11804" w:dyaOrig="9475">
+          <v:rect xmlns:o="urn:schemas-microsoft-com:office:office" xmlns:v="urn:schemas-microsoft-com:vml" id="rectole0000000002" style="width:590.200000pt;height:473.750000pt" o:preferrelative="t" o:ole="">
             <o:lock v:ext="edit"/>
             <v:imagedata xmlns:r="http://schemas.openxmlformats.org/officeDocument/2006/relationships" r:id="docRId5" o:title=""/>
           </v:rect>
@@ -7763,8 +7763,8 @@
         </w:rPr>
       </w:pPr>
       <w:r>
-        <w:object w:dxaOrig="9536" w:dyaOrig="5385">
-          <v:rect xmlns:o="urn:schemas-microsoft-com:office:office" xmlns:v="urn:schemas-microsoft-com:vml" id="rectole0000000003" style="width:476.800000pt;height:269.250000pt" o:preferrelative="t" o:ole="">
+        <w:object w:dxaOrig="9658" w:dyaOrig="5446">
+          <v:rect xmlns:o="urn:schemas-microsoft-com:office:office" xmlns:v="urn:schemas-microsoft-com:vml" id="rectole0000000003" style="width:482.900000pt;height:272.300000pt" o:preferrelative="t" o:ole="">
             <o:lock v:ext="edit"/>
             <v:imagedata xmlns:r="http://schemas.openxmlformats.org/officeDocument/2006/relationships" r:id="docRId7" o:title=""/>
           </v:rect>
@@ -7813,8 +7813,8 @@
         </w:rPr>
       </w:pPr>
       <w:r>
-        <w:object w:dxaOrig="9658" w:dyaOrig="11723">
-          <v:rect xmlns:o="urn:schemas-microsoft-com:office:office" xmlns:v="urn:schemas-microsoft-com:vml" id="rectole0000000004" style="width:482.900000pt;height:586.150000pt" o:preferrelative="t" o:ole="">
+        <w:object w:dxaOrig="9779" w:dyaOrig="11865">
+          <v:rect xmlns:o="urn:schemas-microsoft-com:office:office" xmlns:v="urn:schemas-microsoft-com:vml" id="rectole0000000004" style="width:488.950000pt;height:593.250000pt" o:preferrelative="t" o:ole="">
             <o:lock v:ext="edit"/>
             <v:imagedata xmlns:r="http://schemas.openxmlformats.org/officeDocument/2006/relationships" r:id="docRId9" o:title=""/>
           </v:rect>
@@ -7886,7 +7886,7 @@
       <w:pPr>
         <w:numPr>
           <w:ilvl w:val="0"/>
-          <w:numId w:val="141"/>
+          <w:numId w:val="140"/>
         </w:numPr>
         <w:tabs>
           <w:tab w:val="left" w:pos="720" w:leader="none"/>
@@ -7970,8 +7970,8 @@
         </w:rPr>
       </w:pPr>
       <w:r>
-        <w:object w:dxaOrig="6519" w:dyaOrig="3381">
-          <v:rect xmlns:o="urn:schemas-microsoft-com:office:office" xmlns:v="urn:schemas-microsoft-com:vml" id="rectole0000000005" style="width:325.950000pt;height:169.050000pt" o:preferrelative="t" o:ole="">
+        <w:object w:dxaOrig="6600" w:dyaOrig="3421">
+          <v:rect xmlns:o="urn:schemas-microsoft-com:office:office" xmlns:v="urn:schemas-microsoft-com:vml" id="rectole0000000005" style="width:330.000000pt;height:171.050000pt" o:preferrelative="t" o:ole="">
             <o:lock v:ext="edit"/>
             <v:imagedata xmlns:r="http://schemas.openxmlformats.org/officeDocument/2006/relationships" r:id="docRId11" o:title=""/>
           </v:rect>
@@ -8061,7 +8061,7 @@
       <w:pPr>
         <w:numPr>
           <w:ilvl w:val="0"/>
-          <w:numId w:val="145"/>
+          <w:numId w:val="144"/>
         </w:numPr>
         <w:spacing w:before="0" w:after="160" w:line="259"/>
         <w:ind w:right="0" w:left="720" w:hanging="360"/>
@@ -8091,7 +8091,7 @@
       <w:pPr>
         <w:numPr>
           <w:ilvl w:val="0"/>
-          <w:numId w:val="145"/>
+          <w:numId w:val="144"/>
         </w:numPr>
         <w:spacing w:before="0" w:after="160" w:line="259"/>
         <w:ind w:right="0" w:left="720" w:hanging="360"/>
@@ -8121,7 +8121,7 @@
       <w:pPr>
         <w:numPr>
           <w:ilvl w:val="0"/>
-          <w:numId w:val="145"/>
+          <w:numId w:val="144"/>
         </w:numPr>
         <w:spacing w:before="0" w:after="160" w:line="259"/>
         <w:ind w:right="0" w:left="720" w:hanging="360"/>
@@ -8151,7 +8151,7 @@
       <w:pPr>
         <w:numPr>
           <w:ilvl w:val="0"/>
-          <w:numId w:val="145"/>
+          <w:numId w:val="144"/>
         </w:numPr>
         <w:spacing w:before="0" w:after="160" w:line="259"/>
         <w:ind w:right="0" w:left="720" w:hanging="360"/>
@@ -8181,7 +8181,7 @@
       <w:pPr>
         <w:numPr>
           <w:ilvl w:val="0"/>
-          <w:numId w:val="145"/>
+          <w:numId w:val="144"/>
         </w:numPr>
         <w:spacing w:before="0" w:after="160" w:line="259"/>
         <w:ind w:right="0" w:left="720" w:hanging="360"/>
@@ -8211,7 +8211,7 @@
       <w:pPr>
         <w:numPr>
           <w:ilvl w:val="0"/>
-          <w:numId w:val="145"/>
+          <w:numId w:val="144"/>
         </w:numPr>
         <w:spacing w:before="0" w:after="160" w:line="259"/>
         <w:ind w:right="0" w:left="720" w:hanging="360"/>
@@ -8241,7 +8241,7 @@
       <w:pPr>
         <w:numPr>
           <w:ilvl w:val="0"/>
-          <w:numId w:val="145"/>
+          <w:numId w:val="144"/>
         </w:numPr>
         <w:spacing w:before="0" w:after="160" w:line="259"/>
         <w:ind w:right="0" w:left="720" w:hanging="360"/>
@@ -8271,7 +8271,7 @@
       <w:pPr>
         <w:numPr>
           <w:ilvl w:val="0"/>
-          <w:numId w:val="145"/>
+          <w:numId w:val="144"/>
         </w:numPr>
         <w:spacing w:before="0" w:after="160" w:line="259"/>
         <w:ind w:right="0" w:left="720" w:hanging="360"/>
@@ -8301,7 +8301,7 @@
       <w:pPr>
         <w:numPr>
           <w:ilvl w:val="0"/>
-          <w:numId w:val="145"/>
+          <w:numId w:val="144"/>
         </w:numPr>
         <w:spacing w:before="0" w:after="160" w:line="259"/>
         <w:ind w:right="0" w:left="720" w:hanging="360"/>
@@ -8331,7 +8331,7 @@
       <w:pPr>
         <w:numPr>
           <w:ilvl w:val="0"/>
-          <w:numId w:val="145"/>
+          <w:numId w:val="144"/>
         </w:numPr>
         <w:spacing w:before="0" w:after="160" w:line="259"/>
         <w:ind w:right="0" w:left="720" w:hanging="360"/>
@@ -8361,7 +8361,7 @@
       <w:pPr>
         <w:numPr>
           <w:ilvl w:val="0"/>
-          <w:numId w:val="145"/>
+          <w:numId w:val="144"/>
         </w:numPr>
         <w:spacing w:before="0" w:after="160" w:line="259"/>
         <w:ind w:right="0" w:left="720" w:hanging="360"/>
@@ -8391,7 +8391,7 @@
       <w:pPr>
         <w:numPr>
           <w:ilvl w:val="0"/>
-          <w:numId w:val="145"/>
+          <w:numId w:val="144"/>
         </w:numPr>
         <w:spacing w:before="0" w:after="160" w:line="259"/>
         <w:ind w:right="0" w:left="720" w:hanging="360"/>
@@ -8503,8 +8503,8 @@
         </w:rPr>
       </w:pPr>
       <w:r>
-        <w:object w:dxaOrig="8897" w:dyaOrig="3699">
-          <v:rect xmlns:o="urn:schemas-microsoft-com:office:office" xmlns:v="urn:schemas-microsoft-com:vml" id="rectole0000000006" style="width:444.850000pt;height:184.950000pt" o:preferrelative="t" o:ole="">
+        <w:object w:dxaOrig="9010" w:dyaOrig="3745">
+          <v:rect xmlns:o="urn:schemas-microsoft-com:office:office" xmlns:v="urn:schemas-microsoft-com:vml" id="rectole0000000006" style="width:450.500000pt;height:187.250000pt" o:preferrelative="t" o:ole="">
             <o:lock v:ext="edit"/>
             <v:imagedata xmlns:r="http://schemas.openxmlformats.org/officeDocument/2006/relationships" r:id="docRId13" o:title=""/>
           </v:rect>
@@ -9902,8 +9902,8 @@
         </w:rPr>
       </w:pPr>
       <w:r>
-        <w:object w:dxaOrig="11662" w:dyaOrig="3725">
-          <v:rect xmlns:o="urn:schemas-microsoft-com:office:office" xmlns:v="urn:schemas-microsoft-com:vml" id="rectole0000000007" style="width:583.100000pt;height:186.250000pt" o:preferrelative="t" o:ole="">
+        <w:object w:dxaOrig="11804" w:dyaOrig="3766">
+          <v:rect xmlns:o="urn:schemas-microsoft-com:office:office" xmlns:v="urn:schemas-microsoft-com:vml" id="rectole0000000007" style="width:590.200000pt;height:188.300000pt" o:preferrelative="t" o:ole="">
             <o:lock v:ext="edit"/>
             <v:imagedata xmlns:r="http://schemas.openxmlformats.org/officeDocument/2006/relationships" r:id="docRId15" o:title=""/>
           </v:rect>
@@ -10213,8 +10213,8 @@
         </w:rPr>
       </w:pPr>
       <w:r>
-        <w:object w:dxaOrig="10102" w:dyaOrig="8760">
-          <v:rect xmlns:o="urn:schemas-microsoft-com:office:office" xmlns:v="urn:schemas-microsoft-com:vml" id="rectole0000000008" style="width:505.100000pt;height:438.000000pt" o:preferrelative="t" o:ole="">
+        <w:object w:dxaOrig="10225" w:dyaOrig="8867">
+          <v:rect xmlns:o="urn:schemas-microsoft-com:office:office" xmlns:v="urn:schemas-microsoft-com:vml" id="rectole0000000008" style="width:511.250000pt;height:443.350000pt" o:preferrelative="t" o:ole="">
             <o:lock v:ext="edit"/>
             <v:imagedata xmlns:r="http://schemas.openxmlformats.org/officeDocument/2006/relationships" r:id="docRId17" o:title=""/>
           </v:rect>
@@ -10241,7 +10241,7 @@
       <w:pPr>
         <w:numPr>
           <w:ilvl w:val="0"/>
-          <w:numId w:val="166"/>
+          <w:numId w:val="165"/>
         </w:numPr>
         <w:spacing w:before="0" w:after="160" w:line="259"/>
         <w:ind w:right="0" w:left="720" w:hanging="360"/>
@@ -10286,7 +10286,7 @@
       <w:pPr>
         <w:numPr>
           <w:ilvl w:val="0"/>
-          <w:numId w:val="168"/>
+          <w:numId w:val="167"/>
         </w:numPr>
         <w:spacing w:before="0" w:after="160" w:line="259"/>
         <w:ind w:right="0" w:left="720" w:hanging="360"/>
@@ -10316,7 +10316,7 @@
       <w:pPr>
         <w:numPr>
           <w:ilvl w:val="0"/>
-          <w:numId w:val="168"/>
+          <w:numId w:val="167"/>
         </w:numPr>
         <w:spacing w:before="0" w:after="160" w:line="259"/>
         <w:ind w:right="0" w:left="720" w:hanging="360"/>
@@ -10346,7 +10346,7 @@
       <w:pPr>
         <w:numPr>
           <w:ilvl w:val="0"/>
-          <w:numId w:val="168"/>
+          <w:numId w:val="167"/>
         </w:numPr>
         <w:spacing w:before="0" w:after="160" w:line="259"/>
         <w:ind w:right="0" w:left="720" w:hanging="360"/>
@@ -10376,7 +10376,7 @@
       <w:pPr>
         <w:numPr>
           <w:ilvl w:val="0"/>
-          <w:numId w:val="168"/>
+          <w:numId w:val="167"/>
         </w:numPr>
         <w:spacing w:before="0" w:after="160" w:line="259"/>
         <w:ind w:right="0" w:left="720" w:hanging="360"/>
@@ -10641,7 +10641,7 @@
       <w:pPr>
         <w:numPr>
           <w:ilvl w:val="0"/>
-          <w:numId w:val="174"/>
+          <w:numId w:val="173"/>
         </w:numPr>
         <w:spacing w:before="0" w:after="160" w:line="259"/>
         <w:ind w:right="0" w:left="720" w:hanging="360"/>
@@ -10671,7 +10671,7 @@
       <w:pPr>
         <w:numPr>
           <w:ilvl w:val="0"/>
-          <w:numId w:val="174"/>
+          <w:numId w:val="173"/>
         </w:numPr>
         <w:spacing w:before="0" w:after="160" w:line="259"/>
         <w:ind w:right="0" w:left="720" w:hanging="360"/>
@@ -10921,7 +10921,7 @@
       <w:pPr>
         <w:numPr>
           <w:ilvl w:val="0"/>
-          <w:numId w:val="178"/>
+          <w:numId w:val="177"/>
         </w:numPr>
         <w:spacing w:before="0" w:after="160" w:line="259"/>
         <w:ind w:right="0" w:left="720" w:hanging="360"/>
@@ -10973,7 +10973,7 @@
       <w:pPr>
         <w:numPr>
           <w:ilvl w:val="0"/>
-          <w:numId w:val="178"/>
+          <w:numId w:val="177"/>
         </w:numPr>
         <w:spacing w:before="0" w:after="160" w:line="259"/>
         <w:ind w:right="0" w:left="720" w:hanging="360"/>
@@ -11025,7 +11025,7 @@
       <w:pPr>
         <w:numPr>
           <w:ilvl w:val="0"/>
-          <w:numId w:val="178"/>
+          <w:numId w:val="177"/>
         </w:numPr>
         <w:spacing w:before="0" w:after="160" w:line="259"/>
         <w:ind w:right="0" w:left="720" w:hanging="360"/>
@@ -11077,7 +11077,7 @@
       <w:pPr>
         <w:numPr>
           <w:ilvl w:val="0"/>
-          <w:numId w:val="178"/>
+          <w:numId w:val="177"/>
         </w:numPr>
         <w:spacing w:before="0" w:after="160" w:line="259"/>
         <w:ind w:right="0" w:left="720" w:hanging="360"/>
@@ -11149,7 +11149,7 @@
           <w:shd w:fill="auto" w:val="clear"/>
         </w:rPr>
         <w:tab/>
-        <w:t xml:space="preserve">(146 bits)</w:t>
+        <w:t xml:space="preserve">(147 bits)</w:t>
       </w:r>
     </w:p>
     <w:p>
@@ -11210,7 +11210,7 @@
       <w:pPr>
         <w:numPr>
           <w:ilvl w:val="0"/>
-          <w:numId w:val="182"/>
+          <w:numId w:val="181"/>
         </w:numPr>
         <w:spacing w:before="0" w:after="160" w:line="259"/>
         <w:ind w:right="0" w:left="720" w:hanging="360"/>
@@ -11240,7 +11240,7 @@
       <w:pPr>
         <w:numPr>
           <w:ilvl w:val="0"/>
-          <w:numId w:val="182"/>
+          <w:numId w:val="181"/>
         </w:numPr>
         <w:spacing w:before="0" w:after="160" w:line="259"/>
         <w:ind w:right="0" w:left="720" w:hanging="360"/>
@@ -11336,7 +11336,7 @@
       <w:pPr>
         <w:numPr>
           <w:ilvl w:val="0"/>
-          <w:numId w:val="182"/>
+          <w:numId w:val="181"/>
         </w:numPr>
         <w:spacing w:before="0" w:after="160" w:line="259"/>
         <w:ind w:right="0" w:left="720" w:hanging="360"/>
@@ -11432,7 +11432,7 @@
       <w:pPr>
         <w:numPr>
           <w:ilvl w:val="0"/>
-          <w:numId w:val="182"/>
+          <w:numId w:val="181"/>
         </w:numPr>
         <w:spacing w:before="0" w:after="160" w:line="259"/>
         <w:ind w:right="0" w:left="720" w:hanging="360"/>
@@ -11473,7 +11473,7 @@
       <w:pPr>
         <w:numPr>
           <w:ilvl w:val="0"/>
-          <w:numId w:val="182"/>
+          <w:numId w:val="181"/>
         </w:numPr>
         <w:spacing w:before="0" w:after="160" w:line="259"/>
         <w:ind w:right="0" w:left="720" w:hanging="360"/>
@@ -11568,7 +11568,7 @@
       <w:pPr>
         <w:numPr>
           <w:ilvl w:val="0"/>
-          <w:numId w:val="185"/>
+          <w:numId w:val="184"/>
         </w:numPr>
         <w:spacing w:before="0" w:after="160" w:line="259"/>
         <w:ind w:right="0" w:left="720" w:hanging="360"/>
@@ -11598,7 +11598,7 @@
       <w:pPr>
         <w:numPr>
           <w:ilvl w:val="0"/>
-          <w:numId w:val="185"/>
+          <w:numId w:val="184"/>
         </w:numPr>
         <w:spacing w:before="0" w:after="160" w:line="259"/>
         <w:ind w:right="0" w:left="720" w:hanging="360"/>
@@ -11650,7 +11650,7 @@
       <w:pPr>
         <w:numPr>
           <w:ilvl w:val="0"/>
-          <w:numId w:val="185"/>
+          <w:numId w:val="184"/>
         </w:numPr>
         <w:spacing w:before="0" w:after="160" w:line="259"/>
         <w:ind w:right="0" w:left="720" w:hanging="360"/>
@@ -11827,7 +11827,7 @@
       <w:pPr>
         <w:numPr>
           <w:ilvl w:val="0"/>
-          <w:numId w:val="187"/>
+          <w:numId w:val="186"/>
         </w:numPr>
         <w:spacing w:before="0" w:after="160" w:line="259"/>
         <w:ind w:right="0" w:left="720" w:hanging="360"/>
@@ -11857,7 +11857,7 @@
       <w:pPr>
         <w:numPr>
           <w:ilvl w:val="0"/>
-          <w:numId w:val="187"/>
+          <w:numId w:val="186"/>
         </w:numPr>
         <w:spacing w:before="0" w:after="160" w:line="259"/>
         <w:ind w:right="0" w:left="720" w:hanging="360"/>
@@ -27461,34 +27461,34 @@
   <w:num w:numId="9">
     <w:abstractNumId w:val="60"/>
   </w:num>
-  <w:num w:numId="133">
+  <w:num w:numId="132">
     <w:abstractNumId w:val="54"/>
   </w:num>
-  <w:num w:numId="141">
+  <w:num w:numId="140">
     <w:abstractNumId w:val="48"/>
   </w:num>
-  <w:num w:numId="145">
+  <w:num w:numId="144">
     <w:abstractNumId w:val="42"/>
   </w:num>
-  <w:num w:numId="166">
+  <w:num w:numId="165">
     <w:abstractNumId w:val="36"/>
   </w:num>
-  <w:num w:numId="168">
+  <w:num w:numId="167">
     <w:abstractNumId w:val="30"/>
   </w:num>
-  <w:num w:numId="174">
+  <w:num w:numId="173">
     <w:abstractNumId w:val="24"/>
   </w:num>
-  <w:num w:numId="178">
+  <w:num w:numId="177">
     <w:abstractNumId w:val="18"/>
   </w:num>
-  <w:num w:numId="182">
+  <w:num w:numId="181">
     <w:abstractNumId w:val="12"/>
   </w:num>
-  <w:num w:numId="185">
+  <w:num w:numId="184">
     <w:abstractNumId w:val="6"/>
   </w:num>
-  <w:num w:numId="187">
+  <w:num w:numId="186">
     <w:abstractNumId w:val="0"/>
   </w:num>
 </w:numbering>

</xml_diff>